<commit_message>
CV modified. Now storing my class files.
</commit_message>
<xml_diff>
--- a/files/cv.docx
+++ b/files/cv.docx
@@ -156,7 +156,29 @@
                                   <w:szCs w:val="14"/>
                                   <w:lang w:val="pt-BR"/>
                                 </w:rPr>
-                                <w:t>LIgic</w:t>
+                                <w:t>L</w:t>
+                              </w:r>
+                              <w:r>
+                                <w:rPr>
+                                  <w:rFonts w:ascii="Hind Guntur Medium" w:hAnsi="Hind Guntur Medium" w:cs="Hind Guntur Medium"/>
+                                  <w:noProof/>
+                                  <w:color w:val="272A33"/>
+                                  <w:sz w:val="14"/>
+                                  <w:szCs w:val="14"/>
+                                  <w:lang w:val="pt-BR"/>
+                                </w:rPr>
+                                <w:t>o</w:t>
+                              </w:r>
+                              <w:r>
+                                <w:rPr>
+                                  <w:rFonts w:ascii="Hind Guntur Medium" w:hAnsi="Hind Guntur Medium" w:cs="Hind Guntur Medium"/>
+                                  <w:noProof/>
+                                  <w:color w:val="272A33"/>
+                                  <w:sz w:val="14"/>
+                                  <w:szCs w:val="14"/>
+                                  <w:lang w:val="pt-BR"/>
+                                </w:rPr>
+                                <w:t>gic</w:t>
                               </w:r>
                             </w:p>
                           </w:txbxContent>
@@ -237,7 +259,29 @@
                             <w:szCs w:val="14"/>
                             <w:lang w:val="pt-BR"/>
                           </w:rPr>
-                          <w:t>LIgic</w:t>
+                          <w:t>L</w:t>
+                        </w:r>
+                        <w:r>
+                          <w:rPr>
+                            <w:rFonts w:ascii="Hind Guntur Medium" w:hAnsi="Hind Guntur Medium" w:cs="Hind Guntur Medium"/>
+                            <w:noProof/>
+                            <w:color w:val="272A33"/>
+                            <w:sz w:val="14"/>
+                            <w:szCs w:val="14"/>
+                            <w:lang w:val="pt-BR"/>
+                          </w:rPr>
+                          <w:t>o</w:t>
+                        </w:r>
+                        <w:r>
+                          <w:rPr>
+                            <w:rFonts w:ascii="Hind Guntur Medium" w:hAnsi="Hind Guntur Medium" w:cs="Hind Guntur Medium"/>
+                            <w:noProof/>
+                            <w:color w:val="272A33"/>
+                            <w:sz w:val="14"/>
+                            <w:szCs w:val="14"/>
+                            <w:lang w:val="pt-BR"/>
+                          </w:rPr>
+                          <w:t>gic</w:t>
                         </w:r>
                       </w:p>
                     </w:txbxContent>
@@ -879,7 +923,7 @@
           </mc:Choice>
           <mc:Fallback>
             <w:pict>
-              <v:group w14:anchorId="133BDDA4" id="Group 146" o:spid="_x0000_s1038" style="position:absolute;margin-left:343.7pt;margin-top:688.4pt;width:57.6pt;height:34.3pt;z-index:251744256;mso-width-relative:margin" coordorigin=",-90" coordsize="7315,4358" o:gfxdata="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">
+              <v:group w14:anchorId="133BDDA4" id="Group 146" o:spid="_x0000_s1038" style="position:absolute;margin-left:343.7pt;margin-top:688.4pt;width:57.6pt;height:34.3pt;z-index:251744256;mso-width-relative:margin" coordorigin=",-90" coordsize="7315,4358" o:gfxdata="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">
                 <v:shape id="Text Box 33" o:spid="_x0000_s1039" type="#_x0000_t202" style="position:absolute;top:2813;width:7315;height:1454;visibility:visible;mso-wrap-style:square;v-text-anchor:middle" o:gfxdata="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" filled="f" stroked="f">
                   <v:textbox inset="0,0,0,0">
                     <w:txbxContent>
@@ -908,7 +952,7 @@
                     </w:txbxContent>
                   </v:textbox>
                 </v:shape>
-                <v:shape id="Picture 151" o:spid="_x0000_s1040" type="#_x0000_t75" style="position:absolute;left:2934;top:-90;width:1452;height:2194;visibility:visible;mso-wrap-style:square" o:gfxdata="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">
+                <v:shape id="Picture 151" o:spid="_x0000_s1040" type="#_x0000_t75" style="position:absolute;left:2934;top:-90;width:1452;height:2194;visibility:visible;mso-wrap-style:square" o:gfxdata="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">
                   <v:imagedata r:id="rId14" o:title=""/>
                 </v:shape>
               </v:group>
@@ -9350,6 +9394,7 @@
   <w:style w:type="character" w:default="1" w:styleId="DefaultParagraphFont">
     <w:name w:val="Default Paragraph Font"/>
     <w:uiPriority w:val="1"/>
+    <w:semiHidden/>
     <w:unhideWhenUsed/>
   </w:style>
   <w:style w:type="table" w:default="1" w:styleId="TableNormal">

</xml_diff>